<commit_message>
midwork fixing git issue
</commit_message>
<xml_diff>
--- a/files/UI design.docx
+++ b/files/UI design.docx
@@ -3,11 +3,6 @@
 <w:document xmlns:wpc="http://schemas.microsoft.com/office/word/2010/wordprocessingCanvas" xmlns:cx="http://schemas.microsoft.com/office/drawing/2014/chartex" xmlns:cx1="http://schemas.microsoft.com/office/drawing/2015/9/8/chartex" xmlns:cx2="http://schemas.microsoft.com/office/drawing/2015/10/21/chartex" xmlns:cx3="http://schemas.microsoft.com/office/drawing/2016/5/9/chartex" xmlns:cx4="http://schemas.microsoft.com/office/drawing/2016/5/10/chartex" xmlns:cx5="http://schemas.microsoft.com/office/drawing/2016/5/11/chartex" xmlns:cx6="http://schemas.microsoft.com/office/drawing/2016/5/12/chartex" xmlns:cx7="http://schemas.microsoft.com/office/drawing/2016/5/13/chartex" xmlns:cx8="http://schemas.microsoft.com/office/drawing/2016/5/14/chartex" xmlns:mc="http://schemas.openxmlformats.org/markup-compatibility/2006" xmlns:aink="http://schemas.microsoft.com/office/drawing/2016/ink" xmlns:am3d="http://schemas.microsoft.com/office/drawing/2017/model3d" xmlns:o="urn:schemas-microsoft-com:office:office" xmlns:r="http://schemas.openxmlformats.org/officeDocument/2006/relationships" xmlns:m="http://schemas.openxmlformats.org/officeDocument/2006/math" xmlns:v="urn:schemas-microsoft-com:vml" xmlns:wp14="http://schemas.microsoft.com/office/word/2010/wordprocessingDrawing" xmlns:wp="http://schemas.openxmlformats.org/drawingml/2006/wordprocessingDrawing" xmlns:w10="urn:schemas-microsoft-com:office:word" xmlns:w="http://schemas.openxmlformats.org/wordprocessingml/2006/main" xmlns:w14="http://schemas.microsoft.com/office/word/2010/wordml" xmlns:w15="http://schemas.microsoft.com/office/word/2012/wordml" xmlns:w16cex="http://schemas.microsoft.com/office/word/2018/wordml/cex" xmlns:w16cid="http://schemas.microsoft.com/office/word/2016/wordml/cid" xmlns:w16="http://schemas.microsoft.com/office/word/2018/wordml" xmlns:w16sdtdh="http://schemas.microsoft.com/office/word/2020/wordml/sdtdatahash" xmlns:w16se="http://schemas.microsoft.com/office/word/2015/wordml/symex" xmlns:wpg="http://schemas.microsoft.com/office/word/2010/wordprocessingGroup" xmlns:wpi="http://schemas.microsoft.com/office/word/2010/wordprocessingInk" xmlns:wne="http://schemas.microsoft.com/office/word/2006/wordml" xmlns:wps="http://schemas.microsoft.com/office/word/2010/wordprocessingShape" mc:Ignorable="w14 w15 w16se w16cid w16 w16cex w16sdtdh wp14">
   <w:body>
     <w:p>
-      <w:pPr>
-        <w:rPr>
-          <w:rFonts w:hint="cs"/>
-        </w:rPr>
-      </w:pPr>
       <w:r>
         <w:rPr>
           <w:noProof/>
@@ -61,7 +56,6 @@
                           <w:p>
                             <w:pPr>
                               <w:rPr>
-                                <w:rFonts w:hint="cs"/>
                                 <w:rtl/>
                               </w:rPr>
                             </w:pPr>
@@ -167,7 +161,6 @@
                           <w:p>
                             <w:pPr>
                               <w:rPr>
-                                <w:rFonts w:hint="cs"/>
                                 <w:rtl/>
                               </w:rPr>
                             </w:pPr>
@@ -577,7 +570,6 @@
     <w:p>
       <w:pPr>
         <w:rPr>
-          <w:rFonts w:hint="cs"/>
           <w:rtl/>
         </w:rPr>
       </w:pPr>
@@ -585,7 +577,6 @@
     <w:p>
       <w:pPr>
         <w:rPr>
-          <w:rFonts w:hint="cs"/>
           <w:rtl/>
         </w:rPr>
       </w:pPr>
@@ -593,7 +584,6 @@
     <w:p>
       <w:pPr>
         <w:rPr>
-          <w:rFonts w:hint="cs"/>
           <w:rtl/>
         </w:rPr>
       </w:pPr>
@@ -601,7 +591,6 @@
     <w:p>
       <w:pPr>
         <w:rPr>
-          <w:rFonts w:hint="cs"/>
           <w:rtl/>
         </w:rPr>
       </w:pPr>
@@ -609,7 +598,6 @@
     <w:p>
       <w:pPr>
         <w:rPr>
-          <w:rFonts w:hint="cs"/>
           <w:rtl/>
         </w:rPr>
       </w:pPr>
@@ -617,7 +605,6 @@
     <w:p>
       <w:pPr>
         <w:rPr>
-          <w:rFonts w:hint="cs"/>
           <w:rtl/>
         </w:rPr>
       </w:pPr>
@@ -625,7 +612,6 @@
     <w:p>
       <w:pPr>
         <w:rPr>
-          <w:rFonts w:hint="cs"/>
           <w:rtl/>
         </w:rPr>
       </w:pPr>
@@ -633,7 +619,6 @@
     <w:p>
       <w:pPr>
         <w:rPr>
-          <w:rFonts w:hint="cs"/>
           <w:rtl/>
         </w:rPr>
       </w:pPr>
@@ -641,7 +626,6 @@
     <w:p>
       <w:pPr>
         <w:rPr>
-          <w:rFonts w:hint="cs"/>
           <w:rtl/>
         </w:rPr>
       </w:pPr>
@@ -649,7 +633,6 @@
     <w:p>
       <w:pPr>
         <w:rPr>
-          <w:rFonts w:hint="cs"/>
           <w:rtl/>
         </w:rPr>
       </w:pPr>
@@ -1006,7 +989,6 @@
                           <w:p>
                             <w:pPr>
                               <w:rPr>
-                                <w:rFonts w:hint="cs"/>
                                 <w:rtl/>
                               </w:rPr>
                             </w:pPr>
@@ -2142,7 +2124,6 @@
                           <w:p>
                             <w:pPr>
                               <w:rPr>
-                                <w:rFonts w:hint="cs"/>
                                 <w:rtl/>
                               </w:rPr>
                             </w:pPr>
@@ -2715,7 +2696,6 @@
                           <w:p>
                             <w:pPr>
                               <w:rPr>
-                                <w:rFonts w:hint="cs"/>
                                 <w:rtl/>
                               </w:rPr>
                             </w:pPr>
@@ -2952,7 +2932,6 @@
                                 <w:p>
                                   <w:pPr>
                                     <w:rPr>
-                                      <w:rFonts w:hint="cs"/>
                                       <w:rtl/>
                                     </w:rPr>
                                   </w:pPr>
@@ -3045,7 +3024,11 @@
           </mc:Choice>
           <mc:Fallback>
             <w:pict>
-              <v:shape w14:anchorId="75D73ADA" id="_x0000_s1043" type="#_x0000_t202" style="position:absolute;left:0;text-align:left;margin-left:157.5pt;margin-top:17.45pt;width:164.45pt;height:152.1pt;flip:x;z-index:251704320;visibility:visible;mso-wrap-style:square;mso-width-percent:400;mso-height-percent:0;mso-wrap-distance-left:9pt;mso-wrap-distance-top:3.6pt;mso-wrap-distance-right:9pt;mso-wrap-distance-bottom:3.6pt;mso-position-horizontal:absolute;mso-position-horizontal-relative:text;mso-position-vertical:absolute;mso-position-vertical-relative:text;mso-width-percent:400;mso-height-percent:0;mso-width-relative:margin;mso-height-relative:margin;v-text-anchor:top" o:gfxdata="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">
+              <v:shapetype w14:anchorId="75D73ADA" id="_x0000_t202" coordsize="21600,21600" o:spt="202" path="m,l,21600r21600,l21600,xe">
+                <v:stroke joinstyle="miter"/>
+                <v:path gradientshapeok="t" o:connecttype="rect"/>
+              </v:shapetype>
+              <v:shape id="_x0000_s1043" type="#_x0000_t202" style="position:absolute;left:0;text-align:left;margin-left:157.5pt;margin-top:17.45pt;width:164.45pt;height:152.1pt;flip:x;z-index:251704320;visibility:visible;mso-wrap-style:square;mso-width-percent:400;mso-height-percent:0;mso-wrap-distance-left:9pt;mso-wrap-distance-top:3.6pt;mso-wrap-distance-right:9pt;mso-wrap-distance-bottom:3.6pt;mso-position-horizontal:absolute;mso-position-horizontal-relative:text;mso-position-vertical:absolute;mso-position-vertical-relative:text;mso-width-percent:400;mso-height-percent:0;mso-width-relative:margin;mso-height-relative:margin;v-text-anchor:top" o:gfxdata="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">
                 <v:textbox>
                   <w:txbxContent>
                     <w:p>
@@ -3155,7 +3138,6 @@
                           <w:p>
                             <w:pPr>
                               <w:rPr>
-                                <w:rFonts w:hint="cs"/>
                                 <w:rtl/>
                               </w:rPr>
                             </w:pPr>
@@ -3470,7 +3452,6 @@
                           <w:p>
                             <w:pPr>
                               <w:rPr>
-                                <w:rFonts w:hint="cs"/>
                                 <w:rtl/>
                               </w:rPr>
                             </w:pPr>
@@ -3479,14 +3460,7 @@
                                 <w:rFonts w:hint="cs"/>
                                 <w:rtl/>
                               </w:rPr>
-                              <w:t>5</w:t>
-                            </w:r>
-                            <w:r>
-                              <w:rPr>
-                                <w:rFonts w:hint="cs"/>
-                                <w:rtl/>
-                              </w:rPr>
-                              <w:t>3</w:t>
+                              <w:t>53</w:t>
                             </w:r>
                             <w:r>
                               <w:t>1</w:t>
@@ -3551,9 +3525,6 @@
     <w:p>
       <w:pPr>
         <w:ind w:firstLine="720"/>
-        <w:rPr>
-          <w:rFonts w:hint="cs"/>
-        </w:rPr>
       </w:pPr>
       <w:r>
         <w:rPr>
@@ -3620,7 +3591,23 @@
                                 <w:szCs w:val="20"/>
                                 <w:rtl/>
                               </w:rPr>
-                              <w:t>(ברירת מחדל 10 אבל אפשר לשנות)</w:t>
+                              <w:t xml:space="preserve">(ברירת מחדל </w:t>
+                            </w:r>
+                            <w:r>
+                              <w:rPr>
+                                <w:sz w:val="20"/>
+                                <w:szCs w:val="20"/>
+                              </w:rPr>
+                              <w:t>X</w:t>
+                            </w:r>
+                            <w:r>
+                              <w:rPr>
+                                <w:rFonts w:hint="cs"/>
+                                <w:sz w:val="20"/>
+                                <w:szCs w:val="20"/>
+                                <w:rtl/>
+                              </w:rPr>
+                              <w:t xml:space="preserve"> אבל אפשר לשנות)</w:t>
                             </w:r>
                           </w:p>
                         </w:txbxContent>
@@ -3660,7 +3647,23 @@
                           <w:szCs w:val="20"/>
                           <w:rtl/>
                         </w:rPr>
-                        <w:t>(ברירת מחדל 10 אבל אפשר לשנות)</w:t>
+                        <w:t xml:space="preserve">(ברירת מחדל </w:t>
+                      </w:r>
+                      <w:r>
+                        <w:rPr>
+                          <w:sz w:val="20"/>
+                          <w:szCs w:val="20"/>
+                        </w:rPr>
+                        <w:t>X</w:t>
+                      </w:r>
+                      <w:r>
+                        <w:rPr>
+                          <w:rFonts w:hint="cs"/>
+                          <w:sz w:val="20"/>
+                          <w:szCs w:val="20"/>
+                          <w:rtl/>
+                        </w:rPr>
+                        <w:t xml:space="preserve"> אבל אפשר לשנות)</w:t>
                       </w:r>
                     </w:p>
                   </w:txbxContent>
@@ -3835,7 +3838,6 @@
     <w:p>
       <w:pPr>
         <w:rPr>
-          <w:rFonts w:hint="cs"/>
           <w:rtl/>
         </w:rPr>
       </w:pPr>
@@ -3843,7 +3845,6 @@
     <w:p>
       <w:pPr>
         <w:rPr>
-          <w:rFonts w:hint="cs"/>
           <w:rtl/>
         </w:rPr>
       </w:pPr>
@@ -3851,7 +3852,6 @@
     <w:p>
       <w:pPr>
         <w:rPr>
-          <w:rFonts w:hint="cs"/>
           <w:rtl/>
         </w:rPr>
       </w:pPr>
@@ -4028,7 +4028,6 @@
                                 <w:p>
                                   <w:pPr>
                                     <w:rPr>
-                                      <w:rFonts w:hint="cs"/>
                                       <w:rtl/>
                                     </w:rPr>
                                   </w:pPr>
@@ -4247,7 +4246,6 @@
                           <w:p>
                             <w:pPr>
                               <w:rPr>
-                                <w:rFonts w:hint="cs"/>
                                 <w:rtl/>
                               </w:rPr>
                             </w:pPr>
@@ -4333,7 +4331,6 @@
     <w:p>
       <w:pPr>
         <w:rPr>
-          <w:rFonts w:hint="cs"/>
           <w:rtl/>
         </w:rPr>
       </w:pPr>
@@ -4341,7 +4338,6 @@
     <w:p>
       <w:pPr>
         <w:rPr>
-          <w:rFonts w:hint="cs"/>
           <w:rtl/>
         </w:rPr>
       </w:pPr>
@@ -4349,7 +4345,6 @@
     <w:p>
       <w:pPr>
         <w:rPr>
-          <w:rFonts w:hint="cs"/>
           <w:rtl/>
         </w:rPr>
       </w:pPr>
@@ -4357,7 +4352,6 @@
     <w:p>
       <w:pPr>
         <w:rPr>
-          <w:rFonts w:hint="cs"/>
           <w:rtl/>
         </w:rPr>
       </w:pPr>
@@ -4414,7 +4408,6 @@
     <w:p>
       <w:pPr>
         <w:rPr>
-          <w:rFonts w:hint="cs"/>
           <w:rtl/>
         </w:rPr>
       </w:pPr>
@@ -4432,6 +4425,7 @@
           <w:rtl/>
           <w:lang w:val="he-IL"/>
         </w:rPr>
+        <w:lastRenderedPageBreak/>
         <mc:AlternateContent>
           <mc:Choice Requires="wps">
             <w:drawing>
@@ -4581,7 +4575,6 @@
                           <w:p>
                             <w:pPr>
                               <w:rPr>
-                                <w:rFonts w:hint="cs"/>
                                 <w:rtl/>
                               </w:rPr>
                             </w:pPr>
@@ -4590,14 +4583,7 @@
                                 <w:rFonts w:hint="cs"/>
                                 <w:rtl/>
                               </w:rPr>
-                              <w:t>65</w:t>
-                            </w:r>
-                            <w:r>
-                              <w:rPr>
-                                <w:rFonts w:hint="cs"/>
-                                <w:rtl/>
-                              </w:rPr>
-                              <w:t>3</w:t>
+                              <w:t>653</w:t>
                             </w:r>
                             <w:r>
                               <w:t>1</w:t>
@@ -4797,7 +4783,23 @@
                                 <w:szCs w:val="20"/>
                                 <w:rtl/>
                               </w:rPr>
-                              <w:t>(ברירת מחדל 10 אבל אפשר לשנות)</w:t>
+                              <w:t xml:space="preserve">(ברירת מחדל </w:t>
+                            </w:r>
+                            <w:r>
+                              <w:rPr>
+                                <w:sz w:val="20"/>
+                                <w:szCs w:val="20"/>
+                              </w:rPr>
+                              <w:t>X</w:t>
+                            </w:r>
+                            <w:r>
+                              <w:rPr>
+                                <w:rFonts w:hint="cs"/>
+                                <w:sz w:val="20"/>
+                                <w:szCs w:val="20"/>
+                                <w:rtl/>
+                              </w:rPr>
+                              <w:t xml:space="preserve"> אבל אפשר לשנות)</w:t>
                             </w:r>
                           </w:p>
                         </w:txbxContent>
@@ -4837,7 +4839,23 @@
                           <w:szCs w:val="20"/>
                           <w:rtl/>
                         </w:rPr>
-                        <w:t>(ברירת מחדל 10 אבל אפשר לשנות)</w:t>
+                        <w:t xml:space="preserve">(ברירת מחדל </w:t>
+                      </w:r>
+                      <w:r>
+                        <w:rPr>
+                          <w:sz w:val="20"/>
+                          <w:szCs w:val="20"/>
+                        </w:rPr>
+                        <w:t>X</w:t>
+                      </w:r>
+                      <w:r>
+                        <w:rPr>
+                          <w:rFonts w:hint="cs"/>
+                          <w:sz w:val="20"/>
+                          <w:szCs w:val="20"/>
+                          <w:rtl/>
+                        </w:rPr>
+                        <w:t xml:space="preserve"> אבל אפשר לשנות)</w:t>
                       </w:r>
                     </w:p>
                   </w:txbxContent>
@@ -5598,7 +5616,6 @@
                                 <w:p>
                                   <w:pPr>
                                     <w:rPr>
-                                      <w:rFonts w:hint="cs"/>
                                       <w:rtl/>
                                     </w:rPr>
                                   </w:pPr>
@@ -5812,7 +5829,6 @@
                           <w:p>
                             <w:pPr>
                               <w:rPr>
-                                <w:rFonts w:hint="cs"/>
                                 <w:rtl/>
                               </w:rPr>
                             </w:pPr>
@@ -6181,7 +6197,6 @@
                           <w:p>
                             <w:pPr>
                               <w:rPr>
-                                <w:rFonts w:hint="cs"/>
                                 <w:rtl/>
                               </w:rPr>
                             </w:pPr>
@@ -6702,7 +6717,7 @@
     <w:lsdException w:name="Table Web 2" w:semiHidden="1" w:unhideWhenUsed="1"/>
     <w:lsdException w:name="Table Web 3" w:semiHidden="1" w:unhideWhenUsed="1"/>
     <w:lsdException w:name="Balloon Text" w:semiHidden="1" w:unhideWhenUsed="1"/>
-    <w:lsdException w:name="Table Grid" w:semiHidden="1" w:uiPriority="59" w:unhideWhenUsed="1"/>
+    <w:lsdException w:name="Table Grid" w:uiPriority="59"/>
     <w:lsdException w:name="Table Theme" w:semiHidden="1" w:unhideWhenUsed="1"/>
     <w:lsdException w:name="Placeholder Text" w:semiHidden="1"/>
     <w:lsdException w:name="No Spacing" w:uiPriority="1" w:qFormat="1"/>

</xml_diff>